<commit_message>
Update Test Case Document - TCD.docx
fix di typos
</commit_message>
<xml_diff>
--- a/Documenti/Testing/Test Case Document - TCD.docx
+++ b/Documenti/Testing/Test Case Document - TCD.docx
@@ -549,16 +549,31 @@
           </w:r>
         </w:p>
         <w:p>
-          <w:fldSimple w:instr=" TOC \o &quot;1-3&quot; \h \z \u ">
-            <w:r>
-              <w:rPr>
-                <w:b/>
-                <w:bCs/>
-                <w:noProof/>
-              </w:rPr>
-              <w:t>Nessuna voce di sommario trovata.</w:t>
-            </w:r>
-          </w:fldSimple>
+          <w:r>
+            <w:fldChar w:fldCharType="begin"/>
+          </w:r>
+          <w:r>
+            <w:instrText xml:space="preserve"> TOC \o "1-3" \h \z \u </w:instrText>
+          </w:r>
+          <w:r>
+            <w:fldChar w:fldCharType="separate"/>
+          </w:r>
+          <w:r>
+            <w:rPr>
+              <w:b/>
+              <w:bCs/>
+              <w:noProof/>
+            </w:rPr>
+            <w:t>Nessuna voce di sommario trovata.</w:t>
+          </w:r>
+          <w:r>
+            <w:rPr>
+              <w:b/>
+              <w:bCs/>
+              <w:noProof/>
+            </w:rPr>
+            <w:fldChar w:fldCharType="end"/>
+          </w:r>
         </w:p>
       </w:sdtContent>
     </w:sdt>
@@ -788,15 +803,15 @@
       </w:r>
       <w:proofErr w:type="spellEnd"/>
       <w:r>
-        <w:t xml:space="preserve">: la pre-condizione </w:t>
+        <w:t xml:space="preserve">: la </w:t>
       </w:r>
       <w:proofErr w:type="gramStart"/>
       <w:r>
-        <w:t>dello use</w:t>
+        <w:t>pre-condizione</w:t>
       </w:r>
       <w:proofErr w:type="gramEnd"/>
       <w:r>
-        <w:t xml:space="preserve"> case</w:t>
+        <w:t xml:space="preserve"> dello use case</w:t>
       </w:r>
     </w:p>
     <w:p>
@@ -842,50 +857,87 @@
       </w:r>
       <w:proofErr w:type="spellEnd"/>
       <w:r>
-        <w:t xml:space="preserve"> </w:t>
-      </w:r>
-      <w:proofErr w:type="spellStart"/>
-      <w:r>
-        <w:t>inseriemnto</w:t>
-      </w:r>
-      <w:proofErr w:type="spellEnd"/>
-      <w:r>
-        <w:t xml:space="preserve"> nuovo medico</w:t>
+        <w:t xml:space="preserve"> inseri</w:t>
+      </w:r>
+      <w:r>
+        <w:t>m</w:t>
+      </w:r>
+      <w:r>
+        <w:t>ento nuovo medico</w:t>
       </w:r>
     </w:p>
     <w:p>
-      <w:r>
+      <w:pPr>
+        <w:rPr>
+          <w:color w:val="FF0000"/>
+        </w:rPr>
+      </w:pPr>
+      <w:r>
+        <w:rPr>
+          <w:color w:val="FF0000"/>
+        </w:rPr>
         <w:t>inserimento nuova struttura</w:t>
       </w:r>
     </w:p>
     <w:p>
-      <w:proofErr w:type="spellStart"/>
-      <w:r>
-        <w:t>Inseriemnto</w:t>
-      </w:r>
-      <w:proofErr w:type="spellEnd"/>
-      <w:r>
-        <w:t xml:space="preserve"> nuova pagina da parte del paziente</w:t>
+      <w:pPr>
+        <w:rPr>
+          <w:color w:val="FF0000"/>
+        </w:rPr>
+      </w:pPr>
+      <w:r>
+        <w:rPr>
+          <w:color w:val="FF0000"/>
+        </w:rPr>
+        <w:t>Inseri</w:t>
+      </w:r>
+      <w:r>
+        <w:rPr>
+          <w:color w:val="FF0000"/>
+        </w:rPr>
+        <w:t>m</w:t>
+      </w:r>
+      <w:r>
+        <w:rPr>
+          <w:color w:val="FF0000"/>
+        </w:rPr>
+        <w:t>ento nuova pagina da parte del paziente</w:t>
       </w:r>
     </w:p>
     <w:p>
-      <w:proofErr w:type="spellStart"/>
-      <w:r>
-        <w:t>Inseriemnto</w:t>
-      </w:r>
-      <w:proofErr w:type="spellEnd"/>
-      <w:r>
-        <w:t xml:space="preserve"> nuova pagina da parte del medico</w:t>
+      <w:pPr>
+        <w:rPr>
+          <w:color w:val="FF0000"/>
+        </w:rPr>
+      </w:pPr>
+      <w:r>
+        <w:rPr>
+          <w:color w:val="FF0000"/>
+        </w:rPr>
+        <w:t>Inseri</w:t>
+      </w:r>
+      <w:r>
+        <w:rPr>
+          <w:color w:val="FF0000"/>
+        </w:rPr>
+        <w:t>m</w:t>
+      </w:r>
+      <w:r>
+        <w:rPr>
+          <w:color w:val="FF0000"/>
+        </w:rPr>
+        <w:t>ento nuova pagina da parte del medico</w:t>
       </w:r>
     </w:p>
     <w:p>
-      <w:proofErr w:type="spellStart"/>
-      <w:r>
-        <w:t>Inseriemnto</w:t>
-      </w:r>
-      <w:proofErr w:type="spellEnd"/>
-      <w:r>
-        <w:t xml:space="preserve"> tampone</w:t>
+      <w:r>
+        <w:t>Inseri</w:t>
+      </w:r>
+      <w:r>
+        <w:t>m</w:t>
+      </w:r>
+      <w:r>
+        <w:t>ento tampone</w:t>
       </w:r>
     </w:p>
     <w:p>
@@ -903,6 +955,7 @@
         </w:numPr>
       </w:pPr>
       <w:r>
+        <w:lastRenderedPageBreak/>
         <w:t>Test Case Plan</w:t>
       </w:r>
     </w:p>
@@ -996,36 +1049,42 @@
               <w:pStyle w:val="TableParagraph"/>
               <w:spacing w:before="57"/>
               <w:ind w:left="112" w:right="103"/>
-            </w:pPr>
-            <w:proofErr w:type="spellStart"/>
-            <w:r>
-              <w:rPr>
-                <w:b/>
-              </w:rPr>
-              <w:t>Formato</w:t>
-            </w:r>
-            <w:proofErr w:type="spellEnd"/>
-            <w:r>
-              <w:rPr>
-                <w:b/>
-              </w:rPr>
-              <w:t xml:space="preserve">: </w:t>
+              <w:rPr>
+                <w:lang w:val="it-IT"/>
+              </w:rPr>
+            </w:pPr>
+            <w:r>
+              <w:rPr>
+                <w:b/>
+                <w:lang w:val="it-IT"/>
+              </w:rPr>
+              <w:t xml:space="preserve">Formato: </w:t>
             </w:r>
             <w:r>
               <w:rPr>
                 <w:bCs/>
+                <w:lang w:val="it-IT"/>
               </w:rPr>
               <w:t>[</w:t>
             </w:r>
             <w:r>
+              <w:rPr>
+                <w:lang w:val="it-IT"/>
+              </w:rPr>
               <w:t>A-Z]{</w:t>
             </w:r>
             <w:proofErr w:type="gramStart"/>
             <w:r>
+              <w:rPr>
+                <w:lang w:val="it-IT"/>
+              </w:rPr>
               <w:t>6}\</w:t>
             </w:r>
             <w:proofErr w:type="gramEnd"/>
             <w:r>
+              <w:rPr>
+                <w:lang w:val="it-IT"/>
+              </w:rPr>
               <w:t>d{2}[A-Z]\d{2}[A-Z]\d{3}[A-Z]</w:t>
             </w:r>
           </w:p>
@@ -1162,69 +1221,86 @@
               <w:pStyle w:val="TableParagraph"/>
               <w:spacing w:line="240" w:lineRule="auto"/>
               <w:ind w:left="136" w:right="66"/>
-            </w:pPr>
-            <w:r>
-              <w:rPr>
-                <w:b/>
+              <w:rPr>
+                <w:lang w:val="it-IT"/>
+              </w:rPr>
+            </w:pPr>
+            <w:r>
+              <w:rPr>
+                <w:b/>
+                <w:lang w:val="it-IT"/>
               </w:rPr>
               <w:t xml:space="preserve">1: </w:t>
             </w:r>
             <w:r>
-              <w:t xml:space="preserve">campo </w:t>
-            </w:r>
-            <w:proofErr w:type="spellStart"/>
-            <w:r>
-              <w:t>vuoto</w:t>
-            </w:r>
-            <w:proofErr w:type="spellEnd"/>
-            <w:r>
-              <w:t xml:space="preserve"> - </w:t>
-            </w:r>
-            <w:proofErr w:type="spellStart"/>
-            <w:r>
-              <w:t>errore</w:t>
-            </w:r>
-            <w:proofErr w:type="spellEnd"/>
+              <w:rPr>
+                <w:lang w:val="it-IT"/>
+              </w:rPr>
+              <w:t>campo vuoto - errore</w:t>
+            </w:r>
           </w:p>
           <w:p>
             <w:pPr>
               <w:pStyle w:val="TableParagraph"/>
               <w:spacing w:before="57" w:line="269" w:lineRule="exact"/>
               <w:ind w:left="136" w:right="127"/>
-            </w:pPr>
-            <w:r>
-              <w:rPr>
-                <w:b/>
+              <w:rPr>
+                <w:lang w:val="it-IT"/>
+              </w:rPr>
+            </w:pPr>
+            <w:r>
+              <w:rPr>
+                <w:b/>
+                <w:lang w:val="it-IT"/>
               </w:rPr>
               <w:t xml:space="preserve">2: </w:t>
             </w:r>
             <w:r>
-              <w:t xml:space="preserve">input </w:t>
-            </w:r>
-            <w:proofErr w:type="spellStart"/>
-            <w:r>
-              <w:t>corrispondente</w:t>
-            </w:r>
-            <w:proofErr w:type="spellEnd"/>
-            <w:r>
-              <w:t xml:space="preserve"> a </w:t>
-            </w:r>
-            <w:proofErr w:type="spellStart"/>
-            <w:r>
+              <w:rPr>
+                <w:lang w:val="it-IT"/>
+              </w:rPr>
+              <w:t xml:space="preserve">input corrispondente a </w:t>
+            </w:r>
+            <w:proofErr w:type="spellStart"/>
+            <w:r>
+              <w:rPr>
+                <w:lang w:val="it-IT"/>
+              </w:rPr>
               <w:t>FormatO</w:t>
             </w:r>
             <w:proofErr w:type="spellEnd"/>
             <w:r>
+              <w:rPr>
+                <w:lang w:val="it-IT"/>
+              </w:rPr>
               <w:t>:</w:t>
             </w:r>
             <w:r>
-              <w:t xml:space="preserve"> [property </w:t>
+              <w:rPr>
+                <w:lang w:val="it-IT"/>
+              </w:rPr>
+              <w:t xml:space="preserve"> [</w:t>
+            </w:r>
+            <w:proofErr w:type="spellStart"/>
+            <w:r>
+              <w:rPr>
+                <w:lang w:val="it-IT"/>
+              </w:rPr>
+              <w:t>property</w:t>
+            </w:r>
+            <w:proofErr w:type="spellEnd"/>
+            <w:r>
+              <w:rPr>
+                <w:lang w:val="it-IT"/>
+              </w:rPr>
+              <w:t xml:space="preserve"> </w:t>
             </w:r>
             <w:proofErr w:type="spellStart"/>
             <w:r>
               <w:rPr>
                 <w:b/>
                 <w:i/>
+                <w:lang w:val="it-IT"/>
               </w:rPr>
               <w:t>fcf</w:t>
             </w:r>
@@ -1233,10 +1309,14 @@
               <w:rPr>
                 <w:b/>
                 <w:i/>
+                <w:lang w:val="it-IT"/>
               </w:rPr>
               <w:t xml:space="preserve"> OK</w:t>
             </w:r>
             <w:r>
+              <w:rPr>
+                <w:lang w:val="it-IT"/>
+              </w:rPr>
               <w:t>]</w:t>
             </w:r>
           </w:p>
@@ -1245,29 +1325,23 @@
               <w:pStyle w:val="TableParagraph"/>
               <w:spacing w:before="57" w:line="269" w:lineRule="exact"/>
               <w:ind w:left="136" w:right="127"/>
-            </w:pPr>
-            <w:r>
-              <w:rPr>
-                <w:b/>
+              <w:rPr>
+                <w:lang w:val="it-IT"/>
+              </w:rPr>
+            </w:pPr>
+            <w:r>
+              <w:rPr>
+                <w:b/>
+                <w:lang w:val="it-IT"/>
               </w:rPr>
               <w:t>3:</w:t>
             </w:r>
             <w:r>
-              <w:t xml:space="preserve"> input non </w:t>
-            </w:r>
-            <w:proofErr w:type="spellStart"/>
-            <w:r>
-              <w:t>corrispondente</w:t>
-            </w:r>
-            <w:proofErr w:type="spellEnd"/>
-            <w:r>
-              <w:t xml:space="preserve"> a </w:t>
-            </w:r>
-            <w:proofErr w:type="spellStart"/>
-            <w:r>
-              <w:t>Formato</w:t>
-            </w:r>
-            <w:proofErr w:type="spellEnd"/>
+              <w:rPr>
+                <w:lang w:val="it-IT"/>
+              </w:rPr>
+              <w:t xml:space="preserve"> input non corrispondente a Formato</w:t>
+            </w:r>
           </w:p>
         </w:tc>
       </w:tr>
@@ -1346,24 +1420,21 @@
               <w:pStyle w:val="TableParagraph"/>
               <w:spacing w:before="57"/>
               <w:ind w:left="112" w:right="103"/>
-            </w:pPr>
-            <w:proofErr w:type="spellStart"/>
-            <w:r>
-              <w:rPr>
-                <w:b/>
-              </w:rPr>
-              <w:t>Formato</w:t>
-            </w:r>
-            <w:proofErr w:type="spellEnd"/>
-            <w:r>
-              <w:rPr>
-                <w:b/>
-              </w:rPr>
-              <w:t xml:space="preserve">: </w:t>
+              <w:rPr>
+                <w:lang w:val="it-IT"/>
+              </w:rPr>
+            </w:pPr>
+            <w:r>
+              <w:rPr>
+                <w:b/>
+                <w:lang w:val="it-IT"/>
+              </w:rPr>
+              <w:t xml:space="preserve">Formato: </w:t>
             </w:r>
             <w:r>
               <w:rPr>
                 <w:bCs/>
+                <w:lang w:val="it-IT"/>
               </w:rPr>
               <w:t>/^[a-zA-Z0-</w:t>
             </w:r>
@@ -1371,6 +1442,7 @@
             <w:r>
               <w:rPr>
                 <w:bCs/>
+                <w:lang w:val="it-IT"/>
               </w:rPr>
               <w:t>9]+(</w:t>
             </w:r>
@@ -1378,6 +1450,7 @@
             <w:r>
               <w:rPr>
                 <w:bCs/>
+                <w:lang w:val="it-IT"/>
               </w:rPr>
               <w:t>[a-zA-Z0-9](_|-| )[a-zA-Z0-9])*[a-zA-Z0-9]*$/</w:t>
             </w:r>
@@ -1495,69 +1568,82 @@
               <w:pStyle w:val="TableParagraph"/>
               <w:spacing w:line="240" w:lineRule="auto"/>
               <w:ind w:left="136" w:right="66"/>
-            </w:pPr>
-            <w:r>
-              <w:rPr>
-                <w:b/>
+              <w:rPr>
+                <w:lang w:val="it-IT"/>
+              </w:rPr>
+            </w:pPr>
+            <w:r>
+              <w:rPr>
+                <w:b/>
+                <w:lang w:val="it-IT"/>
               </w:rPr>
               <w:t xml:space="preserve">1: </w:t>
             </w:r>
             <w:r>
-              <w:t xml:space="preserve">campo </w:t>
-            </w:r>
-            <w:proofErr w:type="spellStart"/>
-            <w:r>
-              <w:t>vuoto</w:t>
-            </w:r>
-            <w:proofErr w:type="spellEnd"/>
-            <w:r>
-              <w:t xml:space="preserve"> - </w:t>
-            </w:r>
-            <w:proofErr w:type="spellStart"/>
-            <w:r>
-              <w:t>errore</w:t>
-            </w:r>
-            <w:proofErr w:type="spellEnd"/>
+              <w:rPr>
+                <w:lang w:val="it-IT"/>
+              </w:rPr>
+              <w:t>campo vuoto - errore</w:t>
+            </w:r>
           </w:p>
           <w:p>
             <w:pPr>
               <w:pStyle w:val="TableParagraph"/>
               <w:spacing w:before="57" w:line="269" w:lineRule="exact"/>
               <w:ind w:left="136" w:right="127"/>
-            </w:pPr>
-            <w:r>
-              <w:rPr>
-                <w:b/>
+              <w:rPr>
+                <w:lang w:val="it-IT"/>
+              </w:rPr>
+            </w:pPr>
+            <w:r>
+              <w:rPr>
+                <w:b/>
+                <w:lang w:val="it-IT"/>
               </w:rPr>
               <w:t xml:space="preserve">2: </w:t>
             </w:r>
             <w:r>
-              <w:t xml:space="preserve">input </w:t>
-            </w:r>
-            <w:proofErr w:type="spellStart"/>
-            <w:r>
-              <w:t>corrispondente</w:t>
-            </w:r>
-            <w:proofErr w:type="spellEnd"/>
-            <w:r>
-              <w:t xml:space="preserve"> a </w:t>
-            </w:r>
-            <w:proofErr w:type="spellStart"/>
-            <w:r>
-              <w:t>Formato</w:t>
-            </w:r>
-            <w:proofErr w:type="spellEnd"/>
-            <w:r>
-              <w:t xml:space="preserve">: [property </w:t>
-            </w:r>
+              <w:rPr>
+                <w:lang w:val="it-IT"/>
+              </w:rPr>
+              <w:t>input corrispondente a Formato: [</w:t>
+            </w:r>
+            <w:proofErr w:type="spellStart"/>
+            <w:r>
+              <w:rPr>
+                <w:lang w:val="it-IT"/>
+              </w:rPr>
+              <w:t>property</w:t>
+            </w:r>
+            <w:proofErr w:type="spellEnd"/>
+            <w:r>
+              <w:rPr>
+                <w:lang w:val="it-IT"/>
+              </w:rPr>
+              <w:t xml:space="preserve"> </w:t>
+            </w:r>
+            <w:proofErr w:type="spellStart"/>
             <w:r>
               <w:rPr>
                 <w:b/>
                 <w:i/>
-              </w:rPr>
-              <w:t>fun OK</w:t>
-            </w:r>
-            <w:r>
+                <w:lang w:val="it-IT"/>
+              </w:rPr>
+              <w:t>fun</w:t>
+            </w:r>
+            <w:proofErr w:type="spellEnd"/>
+            <w:r>
+              <w:rPr>
+                <w:b/>
+                <w:i/>
+                <w:lang w:val="it-IT"/>
+              </w:rPr>
+              <w:t xml:space="preserve"> OK</w:t>
+            </w:r>
+            <w:r>
+              <w:rPr>
+                <w:lang w:val="it-IT"/>
+              </w:rPr>
               <w:t>]</w:t>
             </w:r>
           </w:p>
@@ -1566,29 +1652,23 @@
               <w:pStyle w:val="TableParagraph"/>
               <w:spacing w:before="57" w:line="269" w:lineRule="exact"/>
               <w:ind w:left="136" w:right="127"/>
-            </w:pPr>
-            <w:r>
-              <w:rPr>
-                <w:b/>
+              <w:rPr>
+                <w:lang w:val="it-IT"/>
+              </w:rPr>
+            </w:pPr>
+            <w:r>
+              <w:rPr>
+                <w:b/>
+                <w:lang w:val="it-IT"/>
               </w:rPr>
               <w:t>3:</w:t>
             </w:r>
             <w:r>
-              <w:t xml:space="preserve"> input non </w:t>
-            </w:r>
-            <w:proofErr w:type="spellStart"/>
-            <w:r>
-              <w:t>corrispondente</w:t>
-            </w:r>
-            <w:proofErr w:type="spellEnd"/>
-            <w:r>
-              <w:t xml:space="preserve"> a </w:t>
-            </w:r>
-            <w:proofErr w:type="spellStart"/>
-            <w:r>
-              <w:t>Formato</w:t>
-            </w:r>
-            <w:proofErr w:type="spellEnd"/>
+              <w:rPr>
+                <w:lang w:val="it-IT"/>
+              </w:rPr>
+              <w:t xml:space="preserve"> input non corrispondente a Formato</w:t>
+            </w:r>
           </w:p>
         </w:tc>
       </w:tr>
@@ -1663,19 +1743,12 @@
                 <w:lang w:val="it-IT"/>
               </w:rPr>
             </w:pPr>
-            <w:proofErr w:type="spellStart"/>
-            <w:r>
-              <w:rPr>
-                <w:b/>
-              </w:rPr>
-              <w:t>Formato</w:t>
-            </w:r>
-            <w:proofErr w:type="spellEnd"/>
-            <w:r>
-              <w:rPr>
-                <w:b/>
-              </w:rPr>
-              <w:t xml:space="preserve">: </w:t>
+            <w:r>
+              <w:rPr>
+                <w:b/>
+                <w:lang w:val="it-IT"/>
+              </w:rPr>
+              <w:t xml:space="preserve">Formato: </w:t>
             </w:r>
             <w:r>
               <w:rPr>
@@ -1720,6 +1793,9 @@
               <w:pStyle w:val="TableParagraph"/>
               <w:spacing w:before="57"/>
               <w:ind w:left="112" w:right="103"/>
+              <w:rPr>
+                <w:lang w:val="it-IT"/>
+              </w:rPr>
             </w:pPr>
           </w:p>
         </w:tc>
@@ -1855,66 +1931,66 @@
               <w:pStyle w:val="TableParagraph"/>
               <w:spacing w:line="240" w:lineRule="auto"/>
               <w:ind w:left="136" w:right="66"/>
-            </w:pPr>
-            <w:r>
-              <w:rPr>
-                <w:b/>
+              <w:rPr>
+                <w:lang w:val="it-IT"/>
+              </w:rPr>
+            </w:pPr>
+            <w:r>
+              <w:rPr>
+                <w:b/>
+                <w:lang w:val="it-IT"/>
               </w:rPr>
               <w:t xml:space="preserve">1: </w:t>
             </w:r>
             <w:r>
-              <w:t xml:space="preserve">campo </w:t>
-            </w:r>
-            <w:proofErr w:type="spellStart"/>
-            <w:r>
-              <w:t>vuoto</w:t>
-            </w:r>
-            <w:proofErr w:type="spellEnd"/>
-            <w:r>
-              <w:t xml:space="preserve"> - </w:t>
-            </w:r>
-            <w:proofErr w:type="spellStart"/>
-            <w:r>
-              <w:t>errore</w:t>
-            </w:r>
-            <w:proofErr w:type="spellEnd"/>
+              <w:rPr>
+                <w:lang w:val="it-IT"/>
+              </w:rPr>
+              <w:t>campo vuoto - errore</w:t>
+            </w:r>
           </w:p>
           <w:p>
             <w:pPr>
               <w:pStyle w:val="TableParagraph"/>
               <w:spacing w:before="57" w:line="269" w:lineRule="exact"/>
               <w:ind w:left="136" w:right="127"/>
-            </w:pPr>
-            <w:r>
-              <w:rPr>
-                <w:b/>
+              <w:rPr>
+                <w:lang w:val="it-IT"/>
+              </w:rPr>
+            </w:pPr>
+            <w:r>
+              <w:rPr>
+                <w:b/>
+                <w:lang w:val="it-IT"/>
               </w:rPr>
               <w:t xml:space="preserve">2: </w:t>
             </w:r>
             <w:r>
-              <w:t xml:space="preserve">input </w:t>
-            </w:r>
-            <w:proofErr w:type="spellStart"/>
-            <w:r>
-              <w:t>corrispondente</w:t>
-            </w:r>
-            <w:proofErr w:type="spellEnd"/>
-            <w:r>
-              <w:t xml:space="preserve"> a </w:t>
-            </w:r>
-            <w:proofErr w:type="spellStart"/>
-            <w:r>
-              <w:t>Formato</w:t>
-            </w:r>
-            <w:proofErr w:type="spellEnd"/>
-            <w:r>
-              <w:t xml:space="preserve">: [property </w:t>
+              <w:rPr>
+                <w:lang w:val="it-IT"/>
+              </w:rPr>
+              <w:t>input corrispondente a Formato: [</w:t>
+            </w:r>
+            <w:proofErr w:type="spellStart"/>
+            <w:r>
+              <w:rPr>
+                <w:lang w:val="it-IT"/>
+              </w:rPr>
+              <w:t>property</w:t>
+            </w:r>
+            <w:proofErr w:type="spellEnd"/>
+            <w:r>
+              <w:rPr>
+                <w:lang w:val="it-IT"/>
+              </w:rPr>
+              <w:t xml:space="preserve"> </w:t>
             </w:r>
             <w:proofErr w:type="spellStart"/>
             <w:r>
               <w:rPr>
                 <w:b/>
                 <w:i/>
+                <w:lang w:val="it-IT"/>
               </w:rPr>
               <w:t>f</w:t>
             </w:r>
@@ -1922,6 +1998,7 @@
               <w:rPr>
                 <w:b/>
                 <w:i/>
+                <w:lang w:val="it-IT"/>
               </w:rPr>
               <w:t>pw</w:t>
             </w:r>
@@ -1930,10 +2007,14 @@
               <w:rPr>
                 <w:b/>
                 <w:i/>
+                <w:lang w:val="it-IT"/>
               </w:rPr>
               <w:t xml:space="preserve"> OK</w:t>
             </w:r>
             <w:r>
+              <w:rPr>
+                <w:lang w:val="it-IT"/>
+              </w:rPr>
               <w:t>]</w:t>
             </w:r>
           </w:p>
@@ -1942,29 +2023,23 @@
               <w:pStyle w:val="TableParagraph"/>
               <w:spacing w:before="57" w:line="269" w:lineRule="exact"/>
               <w:ind w:left="136" w:right="127"/>
-            </w:pPr>
-            <w:r>
-              <w:rPr>
-                <w:b/>
+              <w:rPr>
+                <w:lang w:val="it-IT"/>
+              </w:rPr>
+            </w:pPr>
+            <w:r>
+              <w:rPr>
+                <w:b/>
+                <w:lang w:val="it-IT"/>
               </w:rPr>
               <w:t>3:</w:t>
             </w:r>
             <w:r>
-              <w:t xml:space="preserve"> input non </w:t>
-            </w:r>
-            <w:proofErr w:type="spellStart"/>
-            <w:r>
-              <w:t>corrispondente</w:t>
-            </w:r>
-            <w:proofErr w:type="spellEnd"/>
-            <w:r>
-              <w:t xml:space="preserve"> a </w:t>
-            </w:r>
-            <w:proofErr w:type="spellStart"/>
-            <w:r>
-              <w:t>Formato</w:t>
-            </w:r>
-            <w:proofErr w:type="spellEnd"/>
+              <w:rPr>
+                <w:lang w:val="it-IT"/>
+              </w:rPr>
+              <w:t xml:space="preserve"> input non corrispondente a Formato</w:t>
+            </w:r>
           </w:p>
         </w:tc>
       </w:tr>
@@ -2039,25 +2114,19 @@
                 <w:lang w:val="it-IT"/>
               </w:rPr>
             </w:pPr>
-            <w:proofErr w:type="spellStart"/>
-            <w:r>
-              <w:rPr>
-                <w:b/>
-              </w:rPr>
-              <w:t>Formato</w:t>
-            </w:r>
-            <w:proofErr w:type="spellEnd"/>
-            <w:r>
-              <w:rPr>
-                <w:b/>
-              </w:rPr>
-              <w:t xml:space="preserve">: </w:t>
+            <w:r>
+              <w:rPr>
+                <w:b/>
+                <w:lang w:val="it-IT"/>
+              </w:rPr>
+              <w:t xml:space="preserve">Formato: </w:t>
             </w:r>
             <w:r>
               <w:rPr>
                 <w:rFonts w:ascii="Consolas" w:hAnsi="Consolas"/>
                 <w:color w:val="000000"/>
                 <w:shd w:val="clear" w:color="auto" w:fill="FDFDFD"/>
+                <w:lang w:val="it-IT"/>
               </w:rPr>
               <w:t>^[a-zA-Z0-9</w:t>
             </w:r>
@@ -2067,6 +2136,7 @@
                 <w:rFonts w:ascii="Consolas" w:hAnsi="Consolas"/>
                 <w:color w:val="000000"/>
                 <w:shd w:val="clear" w:color="auto" w:fill="FDFDFD"/>
+                <w:lang w:val="it-IT"/>
               </w:rPr>
               <w:t>.!#</w:t>
             </w:r>
@@ -2076,6 +2146,7 @@
                 <w:rFonts w:ascii="Consolas" w:hAnsi="Consolas"/>
                 <w:color w:val="000000"/>
                 <w:shd w:val="clear" w:color="auto" w:fill="FDFDFD"/>
+                <w:lang w:val="it-IT"/>
               </w:rPr>
               <w:t>$%&amp;'*+/=?^_`{|}~-]+@[a-zA-Z0-9-]+(?:\.[a-zA-Z0-9-]+)*$</w:t>
             </w:r>
@@ -2085,6 +2156,9 @@
               <w:pStyle w:val="TableParagraph"/>
               <w:spacing w:before="57"/>
               <w:ind w:left="112" w:right="103"/>
+              <w:rPr>
+                <w:lang w:val="it-IT"/>
+              </w:rPr>
             </w:pPr>
           </w:p>
         </w:tc>
@@ -2208,78 +2282,72 @@
               <w:pStyle w:val="TableParagraph"/>
               <w:spacing w:line="240" w:lineRule="auto"/>
               <w:ind w:left="136" w:right="66"/>
-            </w:pPr>
-            <w:r>
-              <w:rPr>
-                <w:b/>
+              <w:rPr>
+                <w:lang w:val="it-IT"/>
+              </w:rPr>
+            </w:pPr>
+            <w:r>
+              <w:rPr>
+                <w:b/>
+                <w:lang w:val="it-IT"/>
               </w:rPr>
               <w:t xml:space="preserve">1: </w:t>
             </w:r>
             <w:r>
-              <w:t xml:space="preserve">campo </w:t>
-            </w:r>
-            <w:proofErr w:type="spellStart"/>
-            <w:r>
-              <w:t>vuoto</w:t>
-            </w:r>
-            <w:proofErr w:type="spellEnd"/>
-            <w:r>
-              <w:t xml:space="preserve"> - </w:t>
-            </w:r>
-            <w:proofErr w:type="spellStart"/>
-            <w:r>
-              <w:t>errore</w:t>
-            </w:r>
-            <w:proofErr w:type="spellEnd"/>
+              <w:rPr>
+                <w:lang w:val="it-IT"/>
+              </w:rPr>
+              <w:t>campo vuoto - errore</w:t>
+            </w:r>
           </w:p>
           <w:p>
             <w:pPr>
               <w:pStyle w:val="TableParagraph"/>
               <w:spacing w:before="57" w:line="269" w:lineRule="exact"/>
               <w:ind w:left="136" w:right="127"/>
-            </w:pPr>
-            <w:r>
-              <w:rPr>
-                <w:b/>
+              <w:rPr>
+                <w:lang w:val="it-IT"/>
+              </w:rPr>
+            </w:pPr>
+            <w:r>
+              <w:rPr>
+                <w:b/>
+                <w:lang w:val="it-IT"/>
               </w:rPr>
               <w:t xml:space="preserve">2: </w:t>
             </w:r>
             <w:r>
-              <w:t xml:space="preserve">input </w:t>
-            </w:r>
-            <w:proofErr w:type="spellStart"/>
-            <w:r>
-              <w:t>corrispondente</w:t>
-            </w:r>
-            <w:proofErr w:type="spellEnd"/>
-            <w:r>
-              <w:t xml:space="preserve"> a </w:t>
-            </w:r>
-            <w:proofErr w:type="spellStart"/>
-            <w:r>
-              <w:t>Formato</w:t>
-            </w:r>
-            <w:proofErr w:type="spellEnd"/>
-            <w:r>
-              <w:t xml:space="preserve">: [property </w:t>
-            </w:r>
-            <w:proofErr w:type="spellStart"/>
+              <w:rPr>
+                <w:lang w:val="it-IT"/>
+              </w:rPr>
+              <w:t>input corrispondente a Formato: [</w:t>
+            </w:r>
+            <w:proofErr w:type="spellStart"/>
+            <w:r>
+              <w:rPr>
+                <w:lang w:val="it-IT"/>
+              </w:rPr>
+              <w:t>property</w:t>
+            </w:r>
+            <w:proofErr w:type="spellEnd"/>
+            <w:r>
+              <w:rPr>
+                <w:lang w:val="it-IT"/>
+              </w:rPr>
+              <w:t xml:space="preserve"> </w:t>
+            </w:r>
             <w:r>
               <w:rPr>
                 <w:b/>
                 <w:i/>
-              </w:rPr>
-              <w:t>fm</w:t>
-            </w:r>
-            <w:proofErr w:type="spellEnd"/>
-            <w:r>
-              <w:rPr>
-                <w:b/>
-                <w:i/>
-              </w:rPr>
-              <w:t xml:space="preserve"> OK</w:t>
-            </w:r>
-            <w:r>
+                <w:lang w:val="it-IT"/>
+              </w:rPr>
+              <w:t>fm OK</w:t>
+            </w:r>
+            <w:r>
+              <w:rPr>
+                <w:lang w:val="it-IT"/>
+              </w:rPr>
               <w:t>]</w:t>
             </w:r>
           </w:p>
@@ -2288,29 +2356,23 @@
               <w:pStyle w:val="TableParagraph"/>
               <w:spacing w:before="57" w:line="269" w:lineRule="exact"/>
               <w:ind w:left="136" w:right="127"/>
-            </w:pPr>
-            <w:r>
-              <w:rPr>
-                <w:b/>
+              <w:rPr>
+                <w:lang w:val="it-IT"/>
+              </w:rPr>
+            </w:pPr>
+            <w:r>
+              <w:rPr>
+                <w:b/>
+                <w:lang w:val="it-IT"/>
               </w:rPr>
               <w:t>3:</w:t>
             </w:r>
             <w:r>
-              <w:t xml:space="preserve"> input non </w:t>
-            </w:r>
-            <w:proofErr w:type="spellStart"/>
-            <w:r>
-              <w:t>corrispondente</w:t>
-            </w:r>
-            <w:proofErr w:type="spellEnd"/>
-            <w:r>
-              <w:t xml:space="preserve"> a </w:t>
-            </w:r>
-            <w:proofErr w:type="spellStart"/>
-            <w:r>
-              <w:t>Formato</w:t>
-            </w:r>
-            <w:proofErr w:type="spellEnd"/>
+              <w:rPr>
+                <w:lang w:val="it-IT"/>
+              </w:rPr>
+              <w:t xml:space="preserve"> input non corrispondente a Formato</w:t>
+            </w:r>
           </w:p>
         </w:tc>
       </w:tr>
@@ -2352,37 +2414,25 @@
               <w:ind w:left="113" w:right="103"/>
               <w:rPr>
                 <w:bCs/>
+                <w:lang w:val="it-IT"/>
               </w:rPr>
             </w:pPr>
             <w:bookmarkStart w:id="1" w:name="_Hlk61566082"/>
-            <w:proofErr w:type="spellStart"/>
-            <w:r>
-              <w:rPr>
-                <w:b/>
-              </w:rPr>
-              <w:t>Parametro</w:t>
-            </w:r>
-            <w:proofErr w:type="spellEnd"/>
-            <w:r>
-              <w:rPr>
-                <w:b/>
-              </w:rPr>
-              <w:t xml:space="preserve">: </w:t>
+            <w:r>
+              <w:rPr>
+                <w:b/>
+                <w:lang w:val="it-IT"/>
+              </w:rPr>
+              <w:lastRenderedPageBreak/>
+              <w:t xml:space="preserve">Parametro: </w:t>
             </w:r>
             <w:r>
               <w:rPr>
                 <w:bCs/>
-              </w:rPr>
-              <w:t xml:space="preserve">Tipo Strada </w:t>
-            </w:r>
-            <w:proofErr w:type="spellStart"/>
-            <w:r>
-              <w:rPr>
-                <w:bCs/>
-              </w:rPr>
-              <w:t>Indirizzo</w:t>
-            </w:r>
-            <w:proofErr w:type="spellEnd"/>
+                <w:lang w:val="it-IT"/>
+              </w:rPr>
+              <w:t>Tipo Strada Indirizzo</w:t>
+            </w:r>
           </w:p>
           <w:p>
             <w:pPr>
@@ -2394,23 +2444,17 @@
                 <w:lang w:val="it-IT"/>
               </w:rPr>
             </w:pPr>
-            <w:proofErr w:type="spellStart"/>
-            <w:r>
-              <w:rPr>
-                <w:b/>
-              </w:rPr>
-              <w:t>Formato</w:t>
-            </w:r>
-            <w:proofErr w:type="spellEnd"/>
-            <w:r>
-              <w:rPr>
-                <w:b/>
-              </w:rPr>
-              <w:t xml:space="preserve">: </w:t>
-            </w:r>
-            <w:r>
-              <w:rPr>
-                <w:b/>
+            <w:r>
+              <w:rPr>
+                <w:b/>
+                <w:lang w:val="it-IT"/>
+              </w:rPr>
+              <w:t xml:space="preserve">Formato: </w:t>
+            </w:r>
+            <w:r>
+              <w:rPr>
+                <w:b/>
+                <w:lang w:val="it-IT"/>
               </w:rPr>
               <w:t>-</w:t>
             </w:r>
@@ -2420,6 +2464,9 @@
               <w:pStyle w:val="TableParagraph"/>
               <w:spacing w:before="57"/>
               <w:ind w:left="112" w:right="103"/>
+              <w:rPr>
+                <w:lang w:val="it-IT"/>
+              </w:rPr>
             </w:pPr>
           </w:p>
         </w:tc>
@@ -2543,77 +2590,58 @@
               <w:pStyle w:val="TableParagraph"/>
               <w:spacing w:line="240" w:lineRule="auto"/>
               <w:ind w:left="136" w:right="66"/>
-            </w:pPr>
-            <w:r>
-              <w:rPr>
-                <w:b/>
+              <w:rPr>
+                <w:lang w:val="it-IT"/>
+              </w:rPr>
+            </w:pPr>
+            <w:r>
+              <w:rPr>
+                <w:b/>
+                <w:lang w:val="it-IT"/>
               </w:rPr>
               <w:t xml:space="preserve">1: </w:t>
             </w:r>
-            <w:proofErr w:type="spellStart"/>
-            <w:r>
-              <w:t>scelta</w:t>
-            </w:r>
-            <w:proofErr w:type="spellEnd"/>
-            <w:r>
-              <w:t xml:space="preserve"> non </w:t>
-            </w:r>
-            <w:proofErr w:type="spellStart"/>
-            <w:r>
-              <w:t>effettuata</w:t>
-            </w:r>
-            <w:proofErr w:type="spellEnd"/>
-            <w:r>
-              <w:t xml:space="preserve"> - </w:t>
-            </w:r>
-            <w:proofErr w:type="spellStart"/>
-            <w:r>
-              <w:t>errore</w:t>
-            </w:r>
-            <w:proofErr w:type="spellEnd"/>
+            <w:r>
+              <w:rPr>
+                <w:lang w:val="it-IT"/>
+              </w:rPr>
+              <w:t>scelta non effettuata - errore</w:t>
+            </w:r>
           </w:p>
           <w:p>
             <w:pPr>
               <w:pStyle w:val="TableParagraph"/>
               <w:spacing w:before="57" w:line="269" w:lineRule="exact"/>
               <w:ind w:left="136" w:right="127"/>
-            </w:pPr>
-            <w:r>
-              <w:rPr>
-                <w:b/>
+              <w:rPr>
+                <w:lang w:val="it-IT"/>
+              </w:rPr>
+            </w:pPr>
+            <w:r>
+              <w:rPr>
+                <w:b/>
+                <w:lang w:val="it-IT"/>
               </w:rPr>
               <w:t xml:space="preserve">2: </w:t>
             </w:r>
-            <w:proofErr w:type="spellStart"/>
-            <w:r>
-              <w:t>scelta</w:t>
-            </w:r>
-            <w:proofErr w:type="spellEnd"/>
-            <w:r>
-              <w:t xml:space="preserve"> </w:t>
-            </w:r>
-            <w:proofErr w:type="spellStart"/>
-            <w:r>
-              <w:t>effettuata</w:t>
-            </w:r>
-            <w:proofErr w:type="spellEnd"/>
-            <w:r>
-              <w:t xml:space="preserve"> – </w:t>
-            </w:r>
-            <w:proofErr w:type="spellStart"/>
-            <w:r>
-              <w:t>proprietà</w:t>
-            </w:r>
-            <w:proofErr w:type="spellEnd"/>
-            <w:r>
-              <w:t xml:space="preserve"> </w:t>
-            </w:r>
-            <w:proofErr w:type="spellStart"/>
-            <w:r>
+            <w:r>
+              <w:rPr>
+                <w:lang w:val="it-IT"/>
+              </w:rPr>
+              <w:t xml:space="preserve">scelta effettuata – proprietà </w:t>
+            </w:r>
+            <w:proofErr w:type="spellStart"/>
+            <w:r>
+              <w:rPr>
+                <w:lang w:val="it-IT"/>
+              </w:rPr>
               <w:t>sstr</w:t>
             </w:r>
             <w:proofErr w:type="spellEnd"/>
             <w:r>
+              <w:rPr>
+                <w:lang w:val="it-IT"/>
+              </w:rPr>
               <w:t xml:space="preserve"> OK</w:t>
             </w:r>
           </w:p>
@@ -2622,6 +2650,9 @@
               <w:pStyle w:val="TableParagraph"/>
               <w:spacing w:before="57" w:line="269" w:lineRule="exact"/>
               <w:ind w:left="136" w:right="127"/>
+              <w:rPr>
+                <w:lang w:val="it-IT"/>
+              </w:rPr>
             </w:pPr>
           </w:p>
         </w:tc>
@@ -2665,42 +2696,23 @@
               <w:ind w:left="113" w:right="103"/>
               <w:rPr>
                 <w:bCs/>
-              </w:rPr>
-            </w:pPr>
-            <w:proofErr w:type="spellStart"/>
-            <w:r>
-              <w:rPr>
-                <w:b/>
-              </w:rPr>
-              <w:t>Parametro</w:t>
-            </w:r>
-            <w:proofErr w:type="spellEnd"/>
-            <w:r>
-              <w:rPr>
-                <w:b/>
-              </w:rPr>
-              <w:t xml:space="preserve">: </w:t>
+                <w:lang w:val="it-IT"/>
+              </w:rPr>
+            </w:pPr>
+            <w:r>
+              <w:rPr>
+                <w:b/>
+                <w:lang w:val="it-IT"/>
+              </w:rPr>
+              <w:t xml:space="preserve">Parametro: </w:t>
             </w:r>
             <w:r>
               <w:rPr>
                 <w:bCs/>
-              </w:rPr>
-              <w:t>Nome</w:t>
-            </w:r>
-            <w:r>
-              <w:rPr>
-                <w:bCs/>
-              </w:rPr>
-              <w:t xml:space="preserve"> Strada </w:t>
-            </w:r>
-            <w:proofErr w:type="spellStart"/>
-            <w:r>
-              <w:rPr>
-                <w:bCs/>
-              </w:rPr>
-              <w:t>Indirizzo</w:t>
-            </w:r>
-            <w:proofErr w:type="spellEnd"/>
+                <w:lang w:val="it-IT"/>
+              </w:rPr>
+              <w:t>Nome Strada Indirizzo</w:t>
+            </w:r>
           </w:p>
           <w:p>
             <w:pPr>
@@ -2712,48 +2724,29 @@
                 <w:lang w:val="it-IT"/>
               </w:rPr>
             </w:pPr>
-            <w:proofErr w:type="spellStart"/>
-            <w:r>
-              <w:rPr>
-                <w:b/>
-              </w:rPr>
-              <w:t>Formato</w:t>
-            </w:r>
-            <w:proofErr w:type="spellEnd"/>
-            <w:r>
-              <w:rPr>
-                <w:b/>
-              </w:rPr>
-              <w:t xml:space="preserve">: </w:t>
-            </w:r>
-            <w:proofErr w:type="spellStart"/>
-            <w:r>
-              <w:rPr>
-                <w:b/>
-              </w:rPr>
-              <w:t>Lettere</w:t>
-            </w:r>
-            <w:proofErr w:type="spellEnd"/>
-            <w:r>
-              <w:rPr>
-                <w:b/>
-              </w:rPr>
-              <w:t xml:space="preserve">, Numeri e </w:t>
-            </w:r>
-            <w:proofErr w:type="spellStart"/>
-            <w:r>
-              <w:rPr>
-                <w:b/>
-              </w:rPr>
-              <w:t>Spazi</w:t>
-            </w:r>
-            <w:proofErr w:type="spellEnd"/>
+            <w:r>
+              <w:rPr>
+                <w:b/>
+                <w:lang w:val="it-IT"/>
+              </w:rPr>
+              <w:t xml:space="preserve">Formato: </w:t>
+            </w:r>
+            <w:r>
+              <w:rPr>
+                <w:b/>
+                <w:lang w:val="it-IT"/>
+              </w:rPr>
+              <w:t>Lettere, Numeri e Spazi</w:t>
+            </w:r>
           </w:p>
           <w:p>
             <w:pPr>
               <w:pStyle w:val="TableParagraph"/>
               <w:spacing w:before="57"/>
               <w:ind w:left="112" w:right="103"/>
+              <w:rPr>
+                <w:lang w:val="it-IT"/>
+              </w:rPr>
             </w:pPr>
           </w:p>
         </w:tc>
@@ -2844,19 +2837,11 @@
                 <w:b/>
               </w:rPr>
             </w:pPr>
-            <w:proofErr w:type="spellStart"/>
-            <w:r>
-              <w:rPr>
-                <w:b/>
-              </w:rPr>
-              <w:t>Formato</w:t>
-            </w:r>
-            <w:proofErr w:type="spellEnd"/>
-            <w:r>
-              <w:rPr>
-                <w:b/>
-              </w:rPr>
-              <w:t xml:space="preserve"> Strada </w:t>
+            <w:r>
+              <w:rPr>
+                <w:b/>
+              </w:rPr>
+              <w:t xml:space="preserve">Formato Strada </w:t>
             </w:r>
             <w:proofErr w:type="spellStart"/>
             <w:r>
@@ -2877,77 +2862,58 @@
               <w:pStyle w:val="TableParagraph"/>
               <w:spacing w:line="240" w:lineRule="auto"/>
               <w:ind w:left="136" w:right="66"/>
-            </w:pPr>
-            <w:r>
-              <w:rPr>
-                <w:b/>
+              <w:rPr>
+                <w:lang w:val="it-IT"/>
+              </w:rPr>
+            </w:pPr>
+            <w:r>
+              <w:rPr>
+                <w:b/>
+                <w:lang w:val="it-IT"/>
               </w:rPr>
               <w:t xml:space="preserve">1: </w:t>
             </w:r>
-            <w:proofErr w:type="spellStart"/>
-            <w:r>
-              <w:t>scelta</w:t>
-            </w:r>
-            <w:proofErr w:type="spellEnd"/>
-            <w:r>
-              <w:t xml:space="preserve"> non </w:t>
-            </w:r>
-            <w:proofErr w:type="spellStart"/>
-            <w:r>
-              <w:t>effettuata</w:t>
-            </w:r>
-            <w:proofErr w:type="spellEnd"/>
-            <w:r>
-              <w:t xml:space="preserve"> - </w:t>
-            </w:r>
-            <w:proofErr w:type="spellStart"/>
-            <w:r>
-              <w:t>errore</w:t>
-            </w:r>
-            <w:proofErr w:type="spellEnd"/>
+            <w:r>
+              <w:rPr>
+                <w:lang w:val="it-IT"/>
+              </w:rPr>
+              <w:t>scelta non effettuata - errore</w:t>
+            </w:r>
           </w:p>
           <w:p>
             <w:pPr>
               <w:pStyle w:val="TableParagraph"/>
               <w:spacing w:before="57" w:line="269" w:lineRule="exact"/>
               <w:ind w:left="136" w:right="127"/>
-            </w:pPr>
-            <w:r>
-              <w:rPr>
-                <w:b/>
+              <w:rPr>
+                <w:lang w:val="it-IT"/>
+              </w:rPr>
+            </w:pPr>
+            <w:r>
+              <w:rPr>
+                <w:b/>
+                <w:lang w:val="it-IT"/>
               </w:rPr>
               <w:t xml:space="preserve">2: </w:t>
             </w:r>
-            <w:proofErr w:type="spellStart"/>
-            <w:r>
-              <w:t>scelta</w:t>
-            </w:r>
-            <w:proofErr w:type="spellEnd"/>
-            <w:r>
-              <w:t xml:space="preserve"> </w:t>
-            </w:r>
-            <w:proofErr w:type="spellStart"/>
-            <w:r>
-              <w:t>effettuata</w:t>
-            </w:r>
-            <w:proofErr w:type="spellEnd"/>
-            <w:r>
-              <w:t xml:space="preserve"> – </w:t>
-            </w:r>
-            <w:proofErr w:type="spellStart"/>
-            <w:r>
-              <w:t>proprietà</w:t>
-            </w:r>
-            <w:proofErr w:type="spellEnd"/>
-            <w:r>
-              <w:t xml:space="preserve"> </w:t>
-            </w:r>
-            <w:proofErr w:type="spellStart"/>
-            <w:r>
+            <w:r>
+              <w:rPr>
+                <w:lang w:val="it-IT"/>
+              </w:rPr>
+              <w:t xml:space="preserve">scelta effettuata – proprietà </w:t>
+            </w:r>
+            <w:proofErr w:type="spellStart"/>
+            <w:r>
+              <w:rPr>
+                <w:lang w:val="it-IT"/>
+              </w:rPr>
               <w:t>sstr</w:t>
             </w:r>
             <w:proofErr w:type="spellEnd"/>
             <w:r>
+              <w:rPr>
+                <w:lang w:val="it-IT"/>
+              </w:rPr>
               <w:t xml:space="preserve"> OK</w:t>
             </w:r>
           </w:p>
@@ -2956,6 +2922,9 @@
               <w:pStyle w:val="TableParagraph"/>
               <w:spacing w:before="57" w:line="269" w:lineRule="exact"/>
               <w:ind w:left="136" w:right="127"/>
+              <w:rPr>
+                <w:lang w:val="it-IT"/>
+              </w:rPr>
             </w:pPr>
           </w:p>
         </w:tc>
@@ -2999,44 +2968,23 @@
               <w:ind w:left="113" w:right="103"/>
               <w:rPr>
                 <w:bCs/>
-              </w:rPr>
-            </w:pPr>
-            <w:proofErr w:type="spellStart"/>
-            <w:r>
-              <w:rPr>
-                <w:b/>
-              </w:rPr>
-              <w:t>Parametro</w:t>
-            </w:r>
-            <w:proofErr w:type="spellEnd"/>
-            <w:r>
-              <w:rPr>
-                <w:b/>
-              </w:rPr>
-              <w:t xml:space="preserve">: </w:t>
-            </w:r>
-            <w:proofErr w:type="spellStart"/>
+                <w:lang w:val="it-IT"/>
+              </w:rPr>
+            </w:pPr>
+            <w:r>
+              <w:rPr>
+                <w:b/>
+                <w:lang w:val="it-IT"/>
+              </w:rPr>
+              <w:t xml:space="preserve">Parametro: </w:t>
+            </w:r>
             <w:r>
               <w:rPr>
                 <w:bCs/>
-              </w:rPr>
-              <w:t>Numero</w:t>
-            </w:r>
-            <w:proofErr w:type="spellEnd"/>
-            <w:r>
-              <w:rPr>
-                <w:bCs/>
-              </w:rPr>
-              <w:t xml:space="preserve"> di </w:t>
-            </w:r>
-            <w:proofErr w:type="spellStart"/>
-            <w:r>
-              <w:rPr>
-                <w:bCs/>
-              </w:rPr>
-              <w:t>Telefono</w:t>
-            </w:r>
-            <w:proofErr w:type="spellEnd"/>
+                <w:lang w:val="it-IT"/>
+              </w:rPr>
+              <w:t>Numero di Telefono</w:t>
+            </w:r>
           </w:p>
           <w:p>
             <w:pPr>
@@ -3048,19 +2996,12 @@
                 <w:lang w:val="it-IT"/>
               </w:rPr>
             </w:pPr>
-            <w:proofErr w:type="spellStart"/>
-            <w:r>
-              <w:rPr>
-                <w:b/>
-              </w:rPr>
-              <w:t>Formato</w:t>
-            </w:r>
-            <w:proofErr w:type="spellEnd"/>
-            <w:r>
-              <w:rPr>
-                <w:b/>
-              </w:rPr>
-              <w:t xml:space="preserve">: </w:t>
+            <w:r>
+              <w:rPr>
+                <w:b/>
+                <w:lang w:val="it-IT"/>
+              </w:rPr>
+              <w:t xml:space="preserve">Formato: </w:t>
             </w:r>
             <w:r>
               <w:rPr>
@@ -3075,6 +3016,9 @@
               <w:pStyle w:val="TableParagraph"/>
               <w:spacing w:before="57"/>
               <w:ind w:left="112" w:right="103"/>
+              <w:rPr>
+                <w:lang w:val="it-IT"/>
+              </w:rPr>
             </w:pPr>
           </w:p>
         </w:tc>
@@ -3190,69 +3134,82 @@
               <w:pStyle w:val="TableParagraph"/>
               <w:spacing w:line="240" w:lineRule="auto"/>
               <w:ind w:left="136" w:right="66"/>
-            </w:pPr>
-            <w:r>
-              <w:rPr>
-                <w:b/>
+              <w:rPr>
+                <w:lang w:val="it-IT"/>
+              </w:rPr>
+            </w:pPr>
+            <w:r>
+              <w:rPr>
+                <w:b/>
+                <w:lang w:val="it-IT"/>
               </w:rPr>
               <w:t xml:space="preserve">1: </w:t>
             </w:r>
             <w:r>
-              <w:t xml:space="preserve">campo </w:t>
-            </w:r>
-            <w:proofErr w:type="spellStart"/>
-            <w:r>
-              <w:t>vuoto</w:t>
-            </w:r>
-            <w:proofErr w:type="spellEnd"/>
-            <w:r>
-              <w:t xml:space="preserve"> - </w:t>
-            </w:r>
-            <w:proofErr w:type="spellStart"/>
-            <w:r>
-              <w:t>errore</w:t>
-            </w:r>
-            <w:proofErr w:type="spellEnd"/>
+              <w:rPr>
+                <w:lang w:val="it-IT"/>
+              </w:rPr>
+              <w:t>campo vuoto - errore</w:t>
+            </w:r>
           </w:p>
           <w:p>
             <w:pPr>
               <w:pStyle w:val="TableParagraph"/>
               <w:spacing w:before="57" w:line="269" w:lineRule="exact"/>
               <w:ind w:left="136" w:right="127"/>
-            </w:pPr>
-            <w:r>
-              <w:rPr>
-                <w:b/>
+              <w:rPr>
+                <w:lang w:val="it-IT"/>
+              </w:rPr>
+            </w:pPr>
+            <w:r>
+              <w:rPr>
+                <w:b/>
+                <w:lang w:val="it-IT"/>
               </w:rPr>
               <w:t xml:space="preserve">2: </w:t>
             </w:r>
             <w:r>
-              <w:t xml:space="preserve">input </w:t>
-            </w:r>
-            <w:proofErr w:type="spellStart"/>
-            <w:r>
-              <w:t>corrispondente</w:t>
-            </w:r>
-            <w:proofErr w:type="spellEnd"/>
-            <w:r>
-              <w:t xml:space="preserve"> a </w:t>
-            </w:r>
-            <w:proofErr w:type="spellStart"/>
-            <w:r>
-              <w:t>Formato</w:t>
-            </w:r>
-            <w:proofErr w:type="spellEnd"/>
-            <w:r>
-              <w:t xml:space="preserve">: [property </w:t>
-            </w:r>
+              <w:rPr>
+                <w:lang w:val="it-IT"/>
+              </w:rPr>
+              <w:t>input corrispondente a Formato: [</w:t>
+            </w:r>
+            <w:proofErr w:type="spellStart"/>
+            <w:r>
+              <w:rPr>
+                <w:lang w:val="it-IT"/>
+              </w:rPr>
+              <w:t>property</w:t>
+            </w:r>
+            <w:proofErr w:type="spellEnd"/>
+            <w:r>
+              <w:rPr>
+                <w:lang w:val="it-IT"/>
+              </w:rPr>
+              <w:t xml:space="preserve"> </w:t>
+            </w:r>
+            <w:proofErr w:type="spellStart"/>
             <w:r>
               <w:rPr>
                 <w:b/>
                 <w:i/>
-              </w:rPr>
-              <w:t>ft OK</w:t>
-            </w:r>
-            <w:r>
+                <w:lang w:val="it-IT"/>
+              </w:rPr>
+              <w:t>ft</w:t>
+            </w:r>
+            <w:proofErr w:type="spellEnd"/>
+            <w:r>
+              <w:rPr>
+                <w:b/>
+                <w:i/>
+                <w:lang w:val="it-IT"/>
+              </w:rPr>
+              <w:t xml:space="preserve"> OK</w:t>
+            </w:r>
+            <w:r>
+              <w:rPr>
+                <w:lang w:val="it-IT"/>
+              </w:rPr>
               <w:t>]</w:t>
             </w:r>
           </w:p>
@@ -3261,29 +3218,23 @@
               <w:pStyle w:val="TableParagraph"/>
               <w:spacing w:before="57" w:line="269" w:lineRule="exact"/>
               <w:ind w:left="136" w:right="127"/>
-            </w:pPr>
-            <w:r>
-              <w:rPr>
-                <w:b/>
+              <w:rPr>
+                <w:lang w:val="it-IT"/>
+              </w:rPr>
+            </w:pPr>
+            <w:r>
+              <w:rPr>
+                <w:b/>
+                <w:lang w:val="it-IT"/>
               </w:rPr>
               <w:t>3:</w:t>
             </w:r>
             <w:r>
-              <w:t xml:space="preserve"> input non </w:t>
-            </w:r>
-            <w:proofErr w:type="spellStart"/>
-            <w:r>
-              <w:t>corrispondente</w:t>
-            </w:r>
-            <w:proofErr w:type="spellEnd"/>
-            <w:r>
-              <w:t xml:space="preserve"> a </w:t>
-            </w:r>
-            <w:proofErr w:type="spellStart"/>
-            <w:r>
-              <w:t>Formato</w:t>
-            </w:r>
-            <w:proofErr w:type="spellEnd"/>
+              <w:rPr>
+                <w:lang w:val="it-IT"/>
+              </w:rPr>
+              <w:t xml:space="preserve"> input non corrispondente a Formato</w:t>
+            </w:r>
           </w:p>
         </w:tc>
       </w:tr>
@@ -3358,19 +3309,11 @@
                 <w:lang w:val="it-IT"/>
               </w:rPr>
             </w:pPr>
-            <w:proofErr w:type="spellStart"/>
-            <w:r>
-              <w:rPr>
-                <w:b/>
-              </w:rPr>
-              <w:t>Formato</w:t>
-            </w:r>
-            <w:proofErr w:type="spellEnd"/>
-            <w:r>
-              <w:rPr>
-                <w:b/>
-              </w:rPr>
-              <w:t xml:space="preserve">: </w:t>
+            <w:r>
+              <w:rPr>
+                <w:b/>
+              </w:rPr>
+              <w:t xml:space="preserve">Formato: </w:t>
             </w:r>
             <w:r>
               <w:rPr>
@@ -3511,78 +3454,72 @@
               <w:pStyle w:val="TableParagraph"/>
               <w:spacing w:line="240" w:lineRule="auto"/>
               <w:ind w:left="136" w:right="66"/>
-            </w:pPr>
-            <w:r>
-              <w:rPr>
-                <w:b/>
+              <w:rPr>
+                <w:lang w:val="it-IT"/>
+              </w:rPr>
+            </w:pPr>
+            <w:r>
+              <w:rPr>
+                <w:b/>
+                <w:lang w:val="it-IT"/>
               </w:rPr>
               <w:t xml:space="preserve">1: </w:t>
             </w:r>
             <w:r>
-              <w:t xml:space="preserve">campo </w:t>
-            </w:r>
-            <w:proofErr w:type="spellStart"/>
-            <w:r>
-              <w:t>vuoto</w:t>
-            </w:r>
-            <w:proofErr w:type="spellEnd"/>
-            <w:r>
-              <w:t xml:space="preserve"> - </w:t>
-            </w:r>
-            <w:proofErr w:type="spellStart"/>
-            <w:r>
-              <w:t>errore</w:t>
-            </w:r>
-            <w:proofErr w:type="spellEnd"/>
+              <w:rPr>
+                <w:lang w:val="it-IT"/>
+              </w:rPr>
+              <w:t>campo vuoto - errore</w:t>
+            </w:r>
           </w:p>
           <w:p>
             <w:pPr>
               <w:pStyle w:val="TableParagraph"/>
               <w:spacing w:before="57" w:line="269" w:lineRule="exact"/>
               <w:ind w:left="136" w:right="127"/>
-            </w:pPr>
-            <w:r>
-              <w:rPr>
-                <w:b/>
+              <w:rPr>
+                <w:lang w:val="it-IT"/>
+              </w:rPr>
+            </w:pPr>
+            <w:r>
+              <w:rPr>
+                <w:b/>
+                <w:lang w:val="it-IT"/>
               </w:rPr>
               <w:t xml:space="preserve">2: </w:t>
             </w:r>
             <w:r>
-              <w:t xml:space="preserve">input </w:t>
-            </w:r>
-            <w:proofErr w:type="spellStart"/>
-            <w:r>
-              <w:t>corrispondente</w:t>
-            </w:r>
-            <w:proofErr w:type="spellEnd"/>
-            <w:r>
-              <w:t xml:space="preserve"> a </w:t>
-            </w:r>
-            <w:proofErr w:type="spellStart"/>
-            <w:r>
-              <w:t>Formato</w:t>
-            </w:r>
-            <w:proofErr w:type="spellEnd"/>
-            <w:r>
-              <w:t xml:space="preserve">: [property </w:t>
-            </w:r>
-            <w:proofErr w:type="spellStart"/>
+              <w:rPr>
+                <w:lang w:val="it-IT"/>
+              </w:rPr>
+              <w:t>input corrispondente a Formato: [</w:t>
+            </w:r>
+            <w:proofErr w:type="spellStart"/>
+            <w:r>
+              <w:rPr>
+                <w:lang w:val="it-IT"/>
+              </w:rPr>
+              <w:t>property</w:t>
+            </w:r>
+            <w:proofErr w:type="spellEnd"/>
+            <w:r>
+              <w:rPr>
+                <w:lang w:val="it-IT"/>
+              </w:rPr>
+              <w:t xml:space="preserve"> </w:t>
+            </w:r>
             <w:r>
               <w:rPr>
                 <w:b/>
                 <w:i/>
-              </w:rPr>
-              <w:t>fm</w:t>
-            </w:r>
-            <w:proofErr w:type="spellEnd"/>
-            <w:r>
-              <w:rPr>
-                <w:b/>
-                <w:i/>
-              </w:rPr>
-              <w:t xml:space="preserve"> OK</w:t>
-            </w:r>
-            <w:r>
+                <w:lang w:val="it-IT"/>
+              </w:rPr>
+              <w:t>fm OK</w:t>
+            </w:r>
+            <w:r>
+              <w:rPr>
+                <w:lang w:val="it-IT"/>
+              </w:rPr>
               <w:t>]</w:t>
             </w:r>
           </w:p>
@@ -3591,29 +3528,23 @@
               <w:pStyle w:val="TableParagraph"/>
               <w:spacing w:before="57" w:line="269" w:lineRule="exact"/>
               <w:ind w:left="136" w:right="127"/>
-            </w:pPr>
-            <w:r>
-              <w:rPr>
-                <w:b/>
+              <w:rPr>
+                <w:lang w:val="it-IT"/>
+              </w:rPr>
+            </w:pPr>
+            <w:r>
+              <w:rPr>
+                <w:b/>
+                <w:lang w:val="it-IT"/>
               </w:rPr>
               <w:t>3:</w:t>
             </w:r>
             <w:r>
-              <w:t xml:space="preserve"> input non </w:t>
-            </w:r>
-            <w:proofErr w:type="spellStart"/>
-            <w:r>
-              <w:t>corrispondente</w:t>
-            </w:r>
-            <w:proofErr w:type="spellEnd"/>
-            <w:r>
-              <w:t xml:space="preserve"> a </w:t>
-            </w:r>
-            <w:proofErr w:type="spellStart"/>
-            <w:r>
-              <w:t>Formato</w:t>
-            </w:r>
-            <w:proofErr w:type="spellEnd"/>
+              <w:rPr>
+                <w:lang w:val="it-IT"/>
+              </w:rPr>
+              <w:t xml:space="preserve"> input non corrispondente a Formato</w:t>
+            </w:r>
           </w:p>
         </w:tc>
       </w:tr>
@@ -3665,6 +3596,7 @@
               <w:rPr>
                 <w:b/>
               </w:rPr>
+              <w:lastRenderedPageBreak/>
               <w:t>Parametro</w:t>
             </w:r>
             <w:proofErr w:type="spellEnd"/>
@@ -3693,19 +3625,11 @@
                 <w:lang w:val="it-IT"/>
               </w:rPr>
             </w:pPr>
-            <w:proofErr w:type="spellStart"/>
-            <w:r>
-              <w:rPr>
-                <w:b/>
-              </w:rPr>
-              <w:t>Formato</w:t>
-            </w:r>
-            <w:proofErr w:type="spellEnd"/>
-            <w:r>
-              <w:rPr>
-                <w:b/>
-              </w:rPr>
-              <w:t xml:space="preserve">: </w:t>
+            <w:r>
+              <w:rPr>
+                <w:b/>
+              </w:rPr>
+              <w:t xml:space="preserve">Formato: </w:t>
             </w:r>
             <w:r>
               <w:rPr>
@@ -3835,69 +3759,82 @@
               <w:pStyle w:val="TableParagraph"/>
               <w:spacing w:line="240" w:lineRule="auto"/>
               <w:ind w:left="136" w:right="66"/>
-            </w:pPr>
-            <w:r>
-              <w:rPr>
-                <w:b/>
+              <w:rPr>
+                <w:lang w:val="it-IT"/>
+              </w:rPr>
+            </w:pPr>
+            <w:r>
+              <w:rPr>
+                <w:b/>
+                <w:lang w:val="it-IT"/>
               </w:rPr>
               <w:t xml:space="preserve">1: </w:t>
             </w:r>
             <w:r>
-              <w:t xml:space="preserve">campo </w:t>
-            </w:r>
-            <w:proofErr w:type="spellStart"/>
-            <w:r>
-              <w:t>vuoto</w:t>
-            </w:r>
-            <w:proofErr w:type="spellEnd"/>
-            <w:r>
-              <w:t xml:space="preserve"> - </w:t>
-            </w:r>
-            <w:proofErr w:type="spellStart"/>
-            <w:r>
-              <w:t>errore</w:t>
-            </w:r>
-            <w:proofErr w:type="spellEnd"/>
+              <w:rPr>
+                <w:lang w:val="it-IT"/>
+              </w:rPr>
+              <w:t>campo vuoto - errore</w:t>
+            </w:r>
           </w:p>
           <w:p>
             <w:pPr>
               <w:pStyle w:val="TableParagraph"/>
               <w:spacing w:before="57" w:line="269" w:lineRule="exact"/>
               <w:ind w:left="136" w:right="127"/>
-            </w:pPr>
-            <w:r>
-              <w:rPr>
-                <w:b/>
+              <w:rPr>
+                <w:lang w:val="it-IT"/>
+              </w:rPr>
+            </w:pPr>
+            <w:r>
+              <w:rPr>
+                <w:b/>
+                <w:lang w:val="it-IT"/>
               </w:rPr>
               <w:t xml:space="preserve">2: </w:t>
             </w:r>
             <w:r>
-              <w:t xml:space="preserve">input </w:t>
-            </w:r>
-            <w:proofErr w:type="spellStart"/>
-            <w:r>
-              <w:t>corrispondente</w:t>
-            </w:r>
-            <w:proofErr w:type="spellEnd"/>
-            <w:r>
-              <w:t xml:space="preserve"> a </w:t>
-            </w:r>
-            <w:proofErr w:type="spellStart"/>
-            <w:r>
-              <w:t>Formato</w:t>
-            </w:r>
-            <w:proofErr w:type="spellEnd"/>
-            <w:r>
-              <w:t xml:space="preserve">: [property </w:t>
-            </w:r>
+              <w:rPr>
+                <w:lang w:val="it-IT"/>
+              </w:rPr>
+              <w:t>input corrispondente a Formato: [</w:t>
+            </w:r>
+            <w:proofErr w:type="spellStart"/>
+            <w:r>
+              <w:rPr>
+                <w:lang w:val="it-IT"/>
+              </w:rPr>
+              <w:t>property</w:t>
+            </w:r>
+            <w:proofErr w:type="spellEnd"/>
+            <w:r>
+              <w:rPr>
+                <w:lang w:val="it-IT"/>
+              </w:rPr>
+              <w:t xml:space="preserve"> </w:t>
+            </w:r>
+            <w:proofErr w:type="spellStart"/>
             <w:r>
               <w:rPr>
                 <w:b/>
                 <w:i/>
-              </w:rPr>
-              <w:t>fc OK</w:t>
-            </w:r>
-            <w:r>
+                <w:lang w:val="it-IT"/>
+              </w:rPr>
+              <w:t>fc</w:t>
+            </w:r>
+            <w:proofErr w:type="spellEnd"/>
+            <w:r>
+              <w:rPr>
+                <w:b/>
+                <w:i/>
+                <w:lang w:val="it-IT"/>
+              </w:rPr>
+              <w:t xml:space="preserve"> OK</w:t>
+            </w:r>
+            <w:r>
+              <w:rPr>
+                <w:lang w:val="it-IT"/>
+              </w:rPr>
               <w:t>]</w:t>
             </w:r>
           </w:p>
@@ -3906,29 +3843,23 @@
               <w:pStyle w:val="TableParagraph"/>
               <w:spacing w:before="57" w:line="269" w:lineRule="exact"/>
               <w:ind w:left="136" w:right="127"/>
-            </w:pPr>
-            <w:r>
-              <w:rPr>
-                <w:b/>
+              <w:rPr>
+                <w:lang w:val="it-IT"/>
+              </w:rPr>
+            </w:pPr>
+            <w:r>
+              <w:rPr>
+                <w:b/>
+                <w:lang w:val="it-IT"/>
               </w:rPr>
               <w:t>3:</w:t>
             </w:r>
             <w:r>
-              <w:t xml:space="preserve"> input non </w:t>
-            </w:r>
-            <w:proofErr w:type="spellStart"/>
-            <w:r>
-              <w:t>corrispondente</w:t>
-            </w:r>
-            <w:proofErr w:type="spellEnd"/>
-            <w:r>
-              <w:t xml:space="preserve"> a </w:t>
-            </w:r>
-            <w:proofErr w:type="spellStart"/>
-            <w:r>
-              <w:t>Formato</w:t>
-            </w:r>
-            <w:proofErr w:type="spellEnd"/>
+              <w:rPr>
+                <w:lang w:val="it-IT"/>
+              </w:rPr>
+              <w:t xml:space="preserve"> input non corrispondente a Formato</w:t>
+            </w:r>
           </w:p>
         </w:tc>
       </w:tr>

</xml_diff>